<commit_message>
Gestión de compras, gestion de materiales, gestion de proveedores y manejo de roles
</commit_message>
<xml_diff>
--- a/docs/Reporte Proyecto final.docx
+++ b/docs/Reporte Proyecto final.docx
@@ -1,6 +1,6 @@
 
 <file path=word/document.xml><?xml version="1.0" encoding="utf-8"?>
-<w:document xmlns:wpc="http://schemas.microsoft.com/office/word/2010/wordprocessingCanvas" xmlns:cx="http://schemas.microsoft.com/office/drawing/2014/chartex" xmlns:cx1="http://schemas.microsoft.com/office/drawing/2015/9/8/chartex" xmlns:cx2="http://schemas.microsoft.com/office/drawing/2015/10/21/chartex" xmlns:cx3="http://schemas.microsoft.com/office/drawing/2016/5/9/chartex" xmlns:cx4="http://schemas.microsoft.com/office/drawing/2016/5/10/chartex" xmlns:cx5="http://schemas.microsoft.com/office/drawing/2016/5/11/chartex" xmlns:cx6="http://schemas.microsoft.com/office/drawing/2016/5/12/chartex" xmlns:cx7="http://schemas.microsoft.com/office/drawing/2016/5/13/chartex" xmlns:cx8="http://schemas.microsoft.com/office/drawing/2016/5/14/chartex" xmlns:mc="http://schemas.openxmlformats.org/markup-compatibility/2006" xmlns:aink="http://schemas.microsoft.com/office/drawing/2016/ink" xmlns:am3d="http://schemas.microsoft.com/office/drawing/2017/model3d" xmlns:o="urn:schemas-microsoft-com:office:office" xmlns:r="http://schemas.openxmlformats.org/officeDocument/2006/relationships" xmlns:m="http://schemas.openxmlformats.org/officeDocument/2006/math" xmlns:v="urn:schemas-microsoft-com:vml" xmlns:wp14="http://schemas.microsoft.com/office/word/2010/wordprocessingDrawing" xmlns:wp="http://schemas.openxmlformats.org/drawingml/2006/wordprocessingDrawing" xmlns:w10="urn:schemas-microsoft-com:office:word" xmlns:w="http://schemas.openxmlformats.org/wordprocessingml/2006/main" xmlns:w14="http://schemas.microsoft.com/office/word/2010/wordml" xmlns:w15="http://schemas.microsoft.com/office/word/2012/wordml" xmlns:w16cex="http://schemas.microsoft.com/office/word/2018/wordml/cex" xmlns:w16cid="http://schemas.microsoft.com/office/word/2016/wordml/cid" xmlns:w16="http://schemas.microsoft.com/office/word/2018/wordml" xmlns:w16sdtdh="http://schemas.microsoft.com/office/word/2020/wordml/sdtdatahash" xmlns:w16se="http://schemas.microsoft.com/office/word/2015/wordml/symex" xmlns:wpg="http://schemas.microsoft.com/office/word/2010/wordprocessingGroup" xmlns:wpi="http://schemas.microsoft.com/office/word/2010/wordprocessingInk" xmlns:wne="http://schemas.microsoft.com/office/word/2006/wordml" xmlns:wps="http://schemas.microsoft.com/office/word/2010/wordprocessingShape" mc:Ignorable="w14 w15 w16se w16cid w16 w16cex w16sdtdh wp14">
+<w:document xmlns:wpc="http://schemas.microsoft.com/office/word/2010/wordprocessingCanvas" xmlns:cx="http://schemas.microsoft.com/office/drawing/2014/chartex" xmlns:cx1="http://schemas.microsoft.com/office/drawing/2015/9/8/chartex" xmlns:cx2="http://schemas.microsoft.com/office/drawing/2015/10/21/chartex" xmlns:cx3="http://schemas.microsoft.com/office/drawing/2016/5/9/chartex" xmlns:cx4="http://schemas.microsoft.com/office/drawing/2016/5/10/chartex" xmlns:cx5="http://schemas.microsoft.com/office/drawing/2016/5/11/chartex" xmlns:cx6="http://schemas.microsoft.com/office/drawing/2016/5/12/chartex" xmlns:cx7="http://schemas.microsoft.com/office/drawing/2016/5/13/chartex" xmlns:cx8="http://schemas.microsoft.com/office/drawing/2016/5/14/chartex" xmlns:mc="http://schemas.openxmlformats.org/markup-compatibility/2006" xmlns:aink="http://schemas.microsoft.com/office/drawing/2016/ink" xmlns:am3d="http://schemas.microsoft.com/office/drawing/2017/model3d" xmlns:o="urn:schemas-microsoft-com:office:office" xmlns:oel="http://schemas.microsoft.com/office/2019/extlst" xmlns:r="http://schemas.openxmlformats.org/officeDocument/2006/relationships" xmlns:m="http://schemas.openxmlformats.org/officeDocument/2006/math" xmlns:v="urn:schemas-microsoft-com:vml" xmlns:wp14="http://schemas.microsoft.com/office/word/2010/wordprocessingDrawing" xmlns:wp="http://schemas.openxmlformats.org/drawingml/2006/wordprocessingDrawing" xmlns:w10="urn:schemas-microsoft-com:office:word" xmlns:w="http://schemas.openxmlformats.org/wordprocessingml/2006/main" xmlns:w14="http://schemas.microsoft.com/office/word/2010/wordml" xmlns:w15="http://schemas.microsoft.com/office/word/2012/wordml" xmlns:w16cex="http://schemas.microsoft.com/office/word/2018/wordml/cex" xmlns:w16cid="http://schemas.microsoft.com/office/word/2016/wordml/cid" xmlns:w16="http://schemas.microsoft.com/office/word/2018/wordml" xmlns:w16sdtdh="http://schemas.microsoft.com/office/word/2020/wordml/sdtdatahash" xmlns:w16se="http://schemas.microsoft.com/office/word/2015/wordml/symex" xmlns:wpg="http://schemas.microsoft.com/office/word/2010/wordprocessingGroup" xmlns:wpi="http://schemas.microsoft.com/office/word/2010/wordprocessingInk" xmlns:wne="http://schemas.microsoft.com/office/word/2006/wordml" xmlns:wps="http://schemas.microsoft.com/office/word/2010/wordprocessingShape" mc:Ignorable="w14 w15 w16se w16cid w16 w16cex w16sdtdh wp14">
   <w:body>
     <w:p/>
     <w:p/>
@@ -3702,7 +3702,21 @@
         <w:rPr>
           <w:rFonts w:cstheme="minorHAnsi"/>
         </w:rPr>
-        <w:t>2 Procesadores Pentium IV de 2.8 GHz</w:t>
+        <w:t xml:space="preserve">2 </w:t>
+      </w:r>
+      <w:proofErr w:type="gramStart"/>
+      <w:r>
+        <w:rPr>
+          <w:rFonts w:cstheme="minorHAnsi"/>
+        </w:rPr>
+        <w:t>Procesadores</w:t>
+      </w:r>
+      <w:proofErr w:type="gramEnd"/>
+      <w:r>
+        <w:rPr>
+          <w:rFonts w:cstheme="minorHAnsi"/>
+        </w:rPr>
+        <w:t xml:space="preserve"> Pentium IV de 2.8 GHz</w:t>
       </w:r>
     </w:p>
     <w:p>
@@ -4133,12 +4147,76 @@
       </w:r>
       <w:bookmarkEnd w:id="14"/>
     </w:p>
+    <w:p/>
+    <w:p>
+      <w:pPr>
+        <w:jc w:val="center"/>
+      </w:pPr>
+      <w:r>
+        <w:rPr>
+          <w:noProof/>
+        </w:rPr>
+        <w:lastRenderedPageBreak/>
+        <w:drawing>
+          <wp:inline distT="0" distB="0" distL="0" distR="0" wp14:anchorId="187865C4" wp14:editId="76C7E104">
+            <wp:extent cx="4709795" cy="5931656"/>
+            <wp:effectExtent l="0" t="0" r="0" b="0"/>
+            <wp:docPr id="16" name="Imagen 16"/>
+            <wp:cNvGraphicFramePr>
+              <a:graphicFrameLocks xmlns:a="http://schemas.openxmlformats.org/drawingml/2006/main" noChangeAspect="1"/>
+            </wp:cNvGraphicFramePr>
+            <a:graphic xmlns:a="http://schemas.openxmlformats.org/drawingml/2006/main">
+              <a:graphicData uri="http://schemas.openxmlformats.org/drawingml/2006/picture">
+                <pic:pic xmlns:pic="http://schemas.openxmlformats.org/drawingml/2006/picture">
+                  <pic:nvPicPr>
+                    <pic:cNvPr id="0" name="Picture 1"/>
+                    <pic:cNvPicPr>
+                      <a:picLocks noChangeAspect="1" noChangeArrowheads="1"/>
+                    </pic:cNvPicPr>
+                  </pic:nvPicPr>
+                  <pic:blipFill rotWithShape="1">
+                    <a:blip r:embed="rId20" cstate="print">
+                      <a:extLst>
+                        <a:ext uri="{28A0092B-C50C-407E-A947-70E740481C1C}">
+                          <a14:useLocalDpi xmlns:a14="http://schemas.microsoft.com/office/drawing/2010/main" val="0"/>
+                        </a:ext>
+                      </a:extLst>
+                    </a:blip>
+                    <a:srcRect l="8902" t="2782" r="7187" b="15518"/>
+                    <a:stretch/>
+                  </pic:blipFill>
+                  <pic:spPr bwMode="auto">
+                    <a:xfrm>
+                      <a:off x="0" y="0"/>
+                      <a:ext cx="4710802" cy="5932924"/>
+                    </a:xfrm>
+                    <a:prstGeom prst="rect">
+                      <a:avLst/>
+                    </a:prstGeom>
+                    <a:noFill/>
+                    <a:ln>
+                      <a:noFill/>
+                    </a:ln>
+                    <a:extLst>
+                      <a:ext uri="{53640926-AAD7-44D8-BBD7-CCE9431645EC}">
+                        <a14:shadowObscured xmlns:a14="http://schemas.microsoft.com/office/drawing/2010/main"/>
+                      </a:ext>
+                    </a:extLst>
+                  </pic:spPr>
+                </pic:pic>
+              </a:graphicData>
+            </a:graphic>
+          </wp:inline>
+        </w:drawing>
+      </w:r>
+    </w:p>
     <w:p>
       <w:pPr>
         <w:pStyle w:val="Ttulo1"/>
       </w:pPr>
       <w:bookmarkStart w:id="15" w:name="_Toc101510139"/>
       <w:r>
+        <w:lastRenderedPageBreak/>
         <w:t>Diseño de prototipo de aplicación</w:t>
       </w:r>
       <w:bookmarkEnd w:id="15"/>
@@ -4195,6 +4273,68 @@
         <w:t>GitHub</w:t>
       </w:r>
       <w:bookmarkEnd w:id="20"/>
+    </w:p>
+    <w:p>
+      <w:hyperlink r:id="rId21" w:history="1">
+        <w:r>
+          <w:rPr>
+            <w:rStyle w:val="Hipervnculo"/>
+          </w:rPr>
+          <w:t>https://github.com/armandoRC79/recicladosMexicanos.git</w:t>
+        </w:r>
+      </w:hyperlink>
+      <w:r>
+        <w:t xml:space="preserve"> </w:t>
+      </w:r>
+    </w:p>
+    <w:p>
+      <w:pPr>
+        <w:jc w:val="center"/>
+      </w:pPr>
+      <w:r>
+        <w:drawing>
+          <wp:inline distT="0" distB="0" distL="0" distR="0" wp14:anchorId="019F1157" wp14:editId="234FC4C0">
+            <wp:extent cx="5518298" cy="2576195"/>
+            <wp:effectExtent l="0" t="0" r="6350" b="0"/>
+            <wp:docPr id="17" name="Imagen 17"/>
+            <wp:cNvGraphicFramePr>
+              <a:graphicFrameLocks xmlns:a="http://schemas.openxmlformats.org/drawingml/2006/main" noChangeAspect="1"/>
+            </wp:cNvGraphicFramePr>
+            <a:graphic xmlns:a="http://schemas.openxmlformats.org/drawingml/2006/main">
+              <a:graphicData uri="http://schemas.openxmlformats.org/drawingml/2006/picture">
+                <pic:pic xmlns:pic="http://schemas.openxmlformats.org/drawingml/2006/picture">
+                  <pic:nvPicPr>
+                    <pic:cNvPr id="1" name=""/>
+                    <pic:cNvPicPr/>
+                  </pic:nvPicPr>
+                  <pic:blipFill rotWithShape="1">
+                    <a:blip r:embed="rId22"/>
+                    <a:srcRect r="1672"/>
+                    <a:stretch/>
+                  </pic:blipFill>
+                  <pic:spPr bwMode="auto">
+                    <a:xfrm>
+                      <a:off x="0" y="0"/>
+                      <a:ext cx="5518298" cy="2576195"/>
+                    </a:xfrm>
+                    <a:prstGeom prst="rect">
+                      <a:avLst/>
+                    </a:prstGeom>
+                    <a:ln>
+                      <a:noFill/>
+                    </a:ln>
+                    <a:extLst>
+                      <a:ext uri="{53640926-AAD7-44D8-BBD7-CCE9431645EC}">
+                        <a14:shadowObscured xmlns:a14="http://schemas.microsoft.com/office/drawing/2010/main"/>
+                      </a:ext>
+                    </a:extLst>
+                  </pic:spPr>
+                </pic:pic>
+              </a:graphicData>
+            </a:graphic>
+          </wp:inline>
+        </w:drawing>
+      </w:r>
     </w:p>
     <w:p>
       <w:pPr>
@@ -4257,7 +4397,7 @@
 </file>
 
 <file path=word/numbering.xml><?xml version="1.0" encoding="utf-8"?>
-<w:numbering xmlns:wpc="http://schemas.microsoft.com/office/word/2010/wordprocessingCanvas" xmlns:cx="http://schemas.microsoft.com/office/drawing/2014/chartex" xmlns:cx1="http://schemas.microsoft.com/office/drawing/2015/9/8/chartex" xmlns:cx2="http://schemas.microsoft.com/office/drawing/2015/10/21/chartex" xmlns:cx3="http://schemas.microsoft.com/office/drawing/2016/5/9/chartex" xmlns:cx4="http://schemas.microsoft.com/office/drawing/2016/5/10/chartex" xmlns:cx5="http://schemas.microsoft.com/office/drawing/2016/5/11/chartex" xmlns:cx6="http://schemas.microsoft.com/office/drawing/2016/5/12/chartex" xmlns:cx7="http://schemas.microsoft.com/office/drawing/2016/5/13/chartex" xmlns:cx8="http://schemas.microsoft.com/office/drawing/2016/5/14/chartex" xmlns:mc="http://schemas.openxmlformats.org/markup-compatibility/2006" xmlns:aink="http://schemas.microsoft.com/office/drawing/2016/ink" xmlns:am3d="http://schemas.microsoft.com/office/drawing/2017/model3d" xmlns:o="urn:schemas-microsoft-com:office:office" xmlns:r="http://schemas.openxmlformats.org/officeDocument/2006/relationships" xmlns:m="http://schemas.openxmlformats.org/officeDocument/2006/math" xmlns:v="urn:schemas-microsoft-com:vml" xmlns:wp14="http://schemas.microsoft.com/office/word/2010/wordprocessingDrawing" xmlns:wp="http://schemas.openxmlformats.org/drawingml/2006/wordprocessingDrawing" xmlns:w10="urn:schemas-microsoft-com:office:word" xmlns:w="http://schemas.openxmlformats.org/wordprocessingml/2006/main" xmlns:w14="http://schemas.microsoft.com/office/word/2010/wordml" xmlns:w15="http://schemas.microsoft.com/office/word/2012/wordml" xmlns:w16cex="http://schemas.microsoft.com/office/word/2018/wordml/cex" xmlns:w16cid="http://schemas.microsoft.com/office/word/2016/wordml/cid" xmlns:w16="http://schemas.microsoft.com/office/word/2018/wordml" xmlns:w16sdtdh="http://schemas.microsoft.com/office/word/2020/wordml/sdtdatahash" xmlns:w16se="http://schemas.microsoft.com/office/word/2015/wordml/symex" xmlns:wpg="http://schemas.microsoft.com/office/word/2010/wordprocessingGroup" xmlns:wpi="http://schemas.microsoft.com/office/word/2010/wordprocessingInk" xmlns:wne="http://schemas.microsoft.com/office/word/2006/wordml" xmlns:wps="http://schemas.microsoft.com/office/word/2010/wordprocessingShape" mc:Ignorable="w14 w15 w16se w16cid w16 w16cex w16sdtdh wp14">
+<w:numbering xmlns:wpc="http://schemas.microsoft.com/office/word/2010/wordprocessingCanvas" xmlns:cx="http://schemas.microsoft.com/office/drawing/2014/chartex" xmlns:cx1="http://schemas.microsoft.com/office/drawing/2015/9/8/chartex" xmlns:cx2="http://schemas.microsoft.com/office/drawing/2015/10/21/chartex" xmlns:cx3="http://schemas.microsoft.com/office/drawing/2016/5/9/chartex" xmlns:cx4="http://schemas.microsoft.com/office/drawing/2016/5/10/chartex" xmlns:cx5="http://schemas.microsoft.com/office/drawing/2016/5/11/chartex" xmlns:cx6="http://schemas.microsoft.com/office/drawing/2016/5/12/chartex" xmlns:cx7="http://schemas.microsoft.com/office/drawing/2016/5/13/chartex" xmlns:cx8="http://schemas.microsoft.com/office/drawing/2016/5/14/chartex" xmlns:mc="http://schemas.openxmlformats.org/markup-compatibility/2006" xmlns:aink="http://schemas.microsoft.com/office/drawing/2016/ink" xmlns:am3d="http://schemas.microsoft.com/office/drawing/2017/model3d" xmlns:o="urn:schemas-microsoft-com:office:office" xmlns:oel="http://schemas.microsoft.com/office/2019/extlst" xmlns:r="http://schemas.openxmlformats.org/officeDocument/2006/relationships" xmlns:m="http://schemas.openxmlformats.org/officeDocument/2006/math" xmlns:v="urn:schemas-microsoft-com:vml" xmlns:wp14="http://schemas.microsoft.com/office/word/2010/wordprocessingDrawing" xmlns:wp="http://schemas.openxmlformats.org/drawingml/2006/wordprocessingDrawing" xmlns:w10="urn:schemas-microsoft-com:office:word" xmlns:w="http://schemas.openxmlformats.org/wordprocessingml/2006/main" xmlns:w14="http://schemas.microsoft.com/office/word/2010/wordml" xmlns:w15="http://schemas.microsoft.com/office/word/2012/wordml" xmlns:w16cex="http://schemas.microsoft.com/office/word/2018/wordml/cex" xmlns:w16cid="http://schemas.microsoft.com/office/word/2016/wordml/cid" xmlns:w16="http://schemas.microsoft.com/office/word/2018/wordml" xmlns:w16sdtdh="http://schemas.microsoft.com/office/word/2020/wordml/sdtdatahash" xmlns:w16se="http://schemas.microsoft.com/office/word/2015/wordml/symex" xmlns:wpg="http://schemas.microsoft.com/office/word/2010/wordprocessingGroup" xmlns:wpi="http://schemas.microsoft.com/office/word/2010/wordprocessingInk" xmlns:wne="http://schemas.microsoft.com/office/word/2006/wordml" xmlns:wps="http://schemas.microsoft.com/office/word/2010/wordprocessingShape" mc:Ignorable="w14 w15 w16se w16cid w16 w16cex w16sdtdh wp14">
   <w:abstractNum w:abstractNumId="0" w15:restartNumberingAfterBreak="0">
     <w:nsid w:val="22072CF3"/>
     <w:multiLevelType w:val="hybridMultilevel"/>
@@ -5327,6 +5467,18 @@
       <w:contextualSpacing/>
     </w:pPr>
   </w:style>
+  <w:style w:type="character" w:styleId="Mencinsinresolver">
+    <w:name w:val="Unresolved Mention"/>
+    <w:basedOn w:val="Fuentedeprrafopredeter"/>
+    <w:uiPriority w:val="99"/>
+    <w:semiHidden/>
+    <w:unhideWhenUsed/>
+    <w:rsid w:val="00972F44"/>
+    <w:rPr>
+      <w:color w:val="605E5C"/>
+      <w:shd w:val="clear" w:color="auto" w:fill="E1DFDD"/>
+    </w:rPr>
+  </w:style>
 </w:styles>
 </file>
 

</xml_diff>